<commit_message>
created home page & auth routes
</commit_message>
<xml_diff>
--- a/Projekt.docx
+++ b/Projekt.docx
@@ -5,12 +5,24 @@
     <w:p>
       <w:pPr>
         <w:pStyle w:val="berschrift1"/>
-      </w:pPr>
-      <w:r>
+        <w:rPr>
+          <w:lang w:val="en-US"/>
+        </w:rPr>
+      </w:pPr>
+      <w:r>
+        <w:rPr>
+          <w:lang w:val="en-US"/>
+        </w:rPr>
         <w:t>Jar of Awesome: Memories</w:t>
       </w:r>
     </w:p>
-    <w:p/>
+    <w:p>
+      <w:pPr>
+        <w:rPr>
+          <w:lang w:val="en-US"/>
+        </w:rPr>
+      </w:pPr>
+    </w:p>
     <w:p>
       <w:pPr>
         <w:rPr>
@@ -207,6 +219,24 @@
     </w:p>
     <w:p>
       <w:pPr>
+        <w:pStyle w:val="Listenabsatz"/>
+        <w:numPr>
+          <w:ilvl w:val="0"/>
+          <w:numId w:val="1"/>
+        </w:numPr>
+        <w:rPr>
+          <w:lang w:val="en-US"/>
+        </w:rPr>
+      </w:pPr>
+      <w:r>
+        <w:rPr>
+          <w:lang w:val="en-US"/>
+        </w:rPr>
+        <w:t>Enable downloading memories to hard drive (zip, folder per memory as html)</w:t>
+      </w:r>
+    </w:p>
+    <w:p>
+      <w:pPr>
         <w:rPr>
           <w:lang w:val="en-US"/>
         </w:rPr>
@@ -418,7 +448,6 @@
         <w:rPr>
           <w:lang w:val="en-US"/>
         </w:rPr>
-        <w:lastRenderedPageBreak/>
         <w:t>Sprint 4:</w:t>
       </w:r>
     </w:p>

</xml_diff>